<commit_message>
documentatie projectplan en intervieverslag update
</commit_message>
<xml_diff>
--- a/documentatie/interviewverslag.docx
+++ b/documentatie/interviewverslag.docx
@@ -145,21 +145,6 @@
         </w:rPr>
         <w:t>Moet er een soort beveiliging in zitten zodat niet iedereen alle bestanden kan aanpassen?</w:t>
       </w:r>
-    </w:p>
-    <w:p>
-      <w:pPr>
-        <w:rPr>
-          <w:lang w:val="nl-NL"/>
-        </w:rPr>
-      </w:pPr>
-      <w:r>
-        <w:rPr>
-          <w:lang w:val="nl-NL"/>
-        </w:rPr>
-        <w:t>Er moet een systeem in komen waarmee een admin permissies kan geven aan andere docenten, vergelijkbaar met hoe het in ELO gebeurt.</w:t>
-      </w:r>
-      <w:bookmarkStart w:id="0" w:name="_GoBack"/>
-      <w:bookmarkEnd w:id="0"/>
     </w:p>
     <w:p>
       <w:pPr>
@@ -173,6 +158,14 @@
           <w:docGrid w:linePitch="360"/>
         </w:sectPr>
       </w:pPr>
+      <w:r>
+        <w:rPr>
+          <w:lang w:val="nl-NL"/>
+        </w:rPr>
+        <w:t>Er moet een systeem in komen waarmee een admin permissies kan geven aan andere docenten, vergelijkbaar met hoe het in ELO gebeurt.</w:t>
+      </w:r>
+      <w:bookmarkStart w:id="0" w:name="_GoBack"/>
+      <w:bookmarkEnd w:id="0"/>
     </w:p>
     <w:p>
       <w:pPr>

</xml_diff>